<commit_message>
Add and correct deliverable 3 to final document
</commit_message>
<xml_diff>
--- a/chapters/deliverable-3.docx
+++ b/chapters/deliverable-3.docx
@@ -15,7 +15,7 @@
         <w:rPr>
           <w:rFonts w:ascii="Helvetica Neue" w:hAnsi="Helvetica Neue"/>
         </w:rPr>
-        <w:t>Budged</w:t>
+        <w:t>Budget</w:t>
       </w:r>
     </w:p>
     <w:p>
@@ -868,7 +868,6 @@
                 <w:rFonts w:ascii="Helvetica Neue" w:hAnsi="Helvetica Neue"/>
               </w:rPr>
             </w:pPr>
-            <w:bookmarkStart w:id="0" w:name="_GoBack" w:colFirst="0" w:colLast="2"/>
             <w:r>
               <w:rPr>
                 <w:rFonts w:ascii="Helvetica Neue" w:hAnsi="Helvetica Neue"/>
@@ -944,7 +943,6 @@
           </w:p>
         </w:tc>
       </w:tr>
-      <w:bookmarkEnd w:id="0"/>
       <w:tr>
         <w:trPr>
           <w:trHeight w:val="474"/>
@@ -1620,19 +1618,45 @@
         <w:rPr>
           <w:rFonts w:ascii="Helvetica Neue" w:hAnsi="Helvetica Neue"/>
         </w:rPr>
-        <w:t>taking its most advantage of the fuel. I</w:t>
-      </w:r>
-      <w:r>
-        <w:rPr>
-          <w:rFonts w:ascii="Helvetica Neue" w:hAnsi="Helvetica Neue"/>
-        </w:rPr>
-        <w:t>t could be car</w:t>
-      </w:r>
-      <w:r>
-        <w:rPr>
-          <w:rFonts w:ascii="Helvetica Neue" w:hAnsi="Helvetica Neue"/>
-        </w:rPr>
-        <w:t xml:space="preserve">ing more people and </w:t>
+        <w:t>taking its most adv</w:t>
+      </w:r>
+      <w:bookmarkStart w:id="0" w:name="_GoBack"/>
+      <w:bookmarkEnd w:id="0"/>
+      <w:r>
+        <w:rPr>
+          <w:rFonts w:ascii="Helvetica Neue" w:hAnsi="Helvetica Neue"/>
+        </w:rPr>
+        <w:t>antage of the fuel. I</w:t>
+      </w:r>
+      <w:r>
+        <w:rPr>
+          <w:rFonts w:ascii="Helvetica Neue" w:hAnsi="Helvetica Neue"/>
+        </w:rPr>
+        <w:t>t could be ca</w:t>
+      </w:r>
+      <w:r>
+        <w:rPr>
+          <w:rFonts w:ascii="Helvetica Neue" w:hAnsi="Helvetica Neue"/>
+        </w:rPr>
+        <w:t>r</w:t>
+      </w:r>
+      <w:r>
+        <w:rPr>
+          <w:rFonts w:ascii="Helvetica Neue" w:hAnsi="Helvetica Neue"/>
+        </w:rPr>
+        <w:t>r</w:t>
+      </w:r>
+      <w:r>
+        <w:rPr>
+          <w:rFonts w:ascii="Helvetica Neue" w:hAnsi="Helvetica Neue"/>
+        </w:rPr>
+        <w:t>yi</w:t>
+      </w:r>
+      <w:r>
+        <w:rPr>
+          <w:rFonts w:ascii="Helvetica Neue" w:hAnsi="Helvetica Neue"/>
+        </w:rPr>
+        <w:t xml:space="preserve">ng more people and </w:t>
       </w:r>
     </w:p>
     <w:p>

</xml_diff>